<commit_message>
Opisy błędów w testy manualne - wysyłam na bieżąco
Hejt będzie trwał
</commit_message>
<xml_diff>
--- a/TESTY/Wordy/Koszyk.docx
+++ b/TESTY/Wordy/Koszyk.docx
@@ -2,6 +2,35 @@
 <file path=word/document.xml><?xml version="1.0" encoding="utf-8"?>
 <w:document xmlns:ve="http://schemas.openxmlformats.org/markup-compatibility/2006" xmlns:o="urn:schemas-microsoft-com:office:office" xmlns:r="http://schemas.openxmlformats.org/officeDocument/2006/relationships" xmlns:m="http://schemas.openxmlformats.org/officeDocument/2006/math" xmlns:v="urn:schemas-microsoft-com:vml" xmlns:wp="http://schemas.openxmlformats.org/drawingml/2006/wordprocessingDrawing" xmlns:w10="urn:schemas-microsoft-com:office:word" xmlns:w="http://schemas.openxmlformats.org/wordprocessingml/2006/main" xmlns:wne="http://schemas.microsoft.com/office/word/2006/wordml">
   <w:body>
+    <w:p>
+      <w:pPr>
+        <w:rPr>
+          <w:noProof/>
+          <w:lang w:eastAsia="pl-PL"/>
+        </w:rPr>
+      </w:pPr>
+      <w:r>
+        <w:rPr>
+          <w:noProof/>
+          <w:lang w:eastAsia="pl-PL"/>
+        </w:rPr>
+        <w:t>1. Błędny komunikat</w:t>
+      </w:r>
+      <w:r>
+        <w:rPr>
+          <w:noProof/>
+          <w:lang w:eastAsia="pl-PL"/>
+        </w:rPr>
+        <w:t xml:space="preserve"> w teczkach akt osobowych, po próbie dodania do koszyka.</w:t>
+      </w:r>
+      <w:r>
+        <w:rPr>
+          <w:noProof/>
+          <w:lang w:eastAsia="pl-PL"/>
+        </w:rPr>
+        <w:t>.</w:t>
+      </w:r>
+    </w:p>
     <w:p>
       <w:r>
         <w:rPr>
@@ -47,11 +76,24 @@
     </w:p>
     <w:p/>
     <w:p>
-      <w:r>
+      <w:pPr>
+        <w:rPr>
+          <w:color w:val="FF0000"/>
+        </w:rPr>
+      </w:pPr>
+      <w:r>
+        <w:rPr>
+          <w:color w:val="FF0000"/>
+          <w:highlight w:val="yellow"/>
+        </w:rPr>
         <w:t xml:space="preserve">Nie ma żadnego </w:t>
       </w:r>
       <w:proofErr w:type="spellStart"/>
       <w:r>
+        <w:rPr>
+          <w:color w:val="FF0000"/>
+          <w:highlight w:val="yellow"/>
+        </w:rPr>
         <w:t>check-a</w:t>
       </w:r>
       <w:proofErr w:type="spellEnd"/>
@@ -68,7 +110,197 @@
       <w:r>
         <w:t xml:space="preserve"> to OK</w:t>
       </w:r>
-    </w:p>
+      <w:r>
+        <w:t xml:space="preserve"> i dodaje do koszyka.</w:t>
+      </w:r>
+    </w:p>
+    <w:p/>
+    <w:p>
+      <w:r>
+        <w:t xml:space="preserve">Uwaga, ten komunikat wyskakuje też gdy nie ma </w:t>
+      </w:r>
+      <w:proofErr w:type="spellStart"/>
+      <w:r>
+        <w:t>focusa</w:t>
+      </w:r>
+      <w:proofErr w:type="spellEnd"/>
+      <w:r>
+        <w:t xml:space="preserve"> na pracowniku lub pracownik nie ma dokumentów.</w:t>
+      </w:r>
+    </w:p>
+    <w:p>
+      <w:r>
+        <w:t>2. Liczba pozycji w koszyku.</w:t>
+      </w:r>
+    </w:p>
+    <w:p>
+      <w:r>
+        <w:t xml:space="preserve">Podaje ilość ogółem, </w:t>
+      </w:r>
+      <w:proofErr w:type="spellStart"/>
+      <w:r>
+        <w:t>tzn</w:t>
+      </w:r>
+      <w:proofErr w:type="spellEnd"/>
+      <w:r>
+        <w:t xml:space="preserve"> jeżeli w koszyku jest AFM i TFW, to podlicza razem a powinien na firmę i </w:t>
+      </w:r>
+      <w:proofErr w:type="spellStart"/>
+      <w:r>
+        <w:t>Ochódzką</w:t>
+      </w:r>
+      <w:proofErr w:type="spellEnd"/>
+      <w:r>
+        <w:t>.</w:t>
+      </w:r>
+    </w:p>
+    <w:p>
+      <w:r>
+        <w:t>Usunięcie koszyka : wyjątek</w:t>
+      </w:r>
+      <w:r>
+        <w:t xml:space="preserve"> przycisk  (-) co on oznacza ?</w:t>
+      </w:r>
+    </w:p>
+    <w:p>
+      <w:r>
+        <w:rPr>
+          <w:noProof/>
+          <w:lang w:eastAsia="pl-PL"/>
+        </w:rPr>
+        <w:drawing>
+          <wp:inline distT="0" distB="0" distL="0" distR="0">
+            <wp:extent cx="5760720" cy="2378710"/>
+            <wp:effectExtent l="19050" t="0" r="0" b="0"/>
+            <wp:docPr id="2" name="Obraz 1" descr="Przechwytywanie.PNG"/>
+            <wp:cNvGraphicFramePr>
+              <a:graphicFrameLocks xmlns:a="http://schemas.openxmlformats.org/drawingml/2006/main" noChangeAspect="1"/>
+            </wp:cNvGraphicFramePr>
+            <a:graphic xmlns:a="http://schemas.openxmlformats.org/drawingml/2006/main">
+              <a:graphicData uri="http://schemas.openxmlformats.org/drawingml/2006/picture">
+                <pic:pic xmlns:pic="http://schemas.openxmlformats.org/drawingml/2006/picture">
+                  <pic:nvPicPr>
+                    <pic:cNvPr id="0" name="Przechwytywanie.PNG"/>
+                    <pic:cNvPicPr/>
+                  </pic:nvPicPr>
+                  <pic:blipFill>
+                    <a:blip r:embed="rId6" cstate="print"/>
+                    <a:stretch>
+                      <a:fillRect/>
+                    </a:stretch>
+                  </pic:blipFill>
+                  <pic:spPr>
+                    <a:xfrm>
+                      <a:off x="0" y="0"/>
+                      <a:ext cx="5760720" cy="2378710"/>
+                    </a:xfrm>
+                    <a:prstGeom prst="rect">
+                      <a:avLst/>
+                    </a:prstGeom>
+                  </pic:spPr>
+                </pic:pic>
+              </a:graphicData>
+            </a:graphic>
+          </wp:inline>
+        </w:drawing>
+      </w:r>
+    </w:p>
+    <w:p/>
+    <w:p>
+      <w:r>
+        <w:t>Czyszczenie koszyka.</w:t>
+      </w:r>
+    </w:p>
+    <w:p>
+      <w:r>
+        <w:t xml:space="preserve">Usuwamy tylko pozycje które mają </w:t>
+      </w:r>
+      <w:proofErr w:type="spellStart"/>
+      <w:r>
+        <w:t>check</w:t>
+      </w:r>
+      <w:proofErr w:type="spellEnd"/>
+      <w:r>
+        <w:t>.</w:t>
+      </w:r>
+    </w:p>
+    <w:p>
+      <w:r>
+        <w:t>**/</w:t>
+      </w:r>
+    </w:p>
+    <w:p/>
+    <w:p/>
+    <w:p/>
+    <w:p>
+      <w:r>
+        <w:t xml:space="preserve">W koszyku jest przycisk </w:t>
+      </w:r>
+    </w:p>
+    <w:p>
+      <w:r>
+        <w:rPr>
+          <w:noProof/>
+          <w:lang w:eastAsia="pl-PL"/>
+        </w:rPr>
+        <w:drawing>
+          <wp:inline distT="0" distB="0" distL="0" distR="0">
+            <wp:extent cx="3315163" cy="1638529"/>
+            <wp:effectExtent l="19050" t="0" r="0" b="0"/>
+            <wp:docPr id="3" name="Obraz 2" descr="Przechwytywanie.PNG"/>
+            <wp:cNvGraphicFramePr>
+              <a:graphicFrameLocks xmlns:a="http://schemas.openxmlformats.org/drawingml/2006/main" noChangeAspect="1"/>
+            </wp:cNvGraphicFramePr>
+            <a:graphic xmlns:a="http://schemas.openxmlformats.org/drawingml/2006/main">
+              <a:graphicData uri="http://schemas.openxmlformats.org/drawingml/2006/picture">
+                <pic:pic xmlns:pic="http://schemas.openxmlformats.org/drawingml/2006/picture">
+                  <pic:nvPicPr>
+                    <pic:cNvPr id="0" name="Przechwytywanie.PNG"/>
+                    <pic:cNvPicPr/>
+                  </pic:nvPicPr>
+                  <pic:blipFill>
+                    <a:blip r:embed="rId7" cstate="print"/>
+                    <a:stretch>
+                      <a:fillRect/>
+                    </a:stretch>
+                  </pic:blipFill>
+                  <pic:spPr>
+                    <a:xfrm>
+                      <a:off x="0" y="0"/>
+                      <a:ext cx="3315163" cy="1638529"/>
+                    </a:xfrm>
+                    <a:prstGeom prst="rect">
+                      <a:avLst/>
+                    </a:prstGeom>
+                  </pic:spPr>
+                </pic:pic>
+              </a:graphicData>
+            </a:graphic>
+          </wp:inline>
+        </w:drawing>
+      </w:r>
+    </w:p>
+    <w:p>
+      <w:r>
+        <w:t>Brakuje go w teczce akt osobowych.</w:t>
+      </w:r>
+    </w:p>
+    <w:p>
+      <w:r>
+        <w:t xml:space="preserve">Musi być wszędzie gdzie są </w:t>
+      </w:r>
+      <w:proofErr w:type="spellStart"/>
+      <w:r>
+        <w:t>check-i</w:t>
+      </w:r>
+      <w:proofErr w:type="spellEnd"/>
+      <w:r>
+        <w:t>.</w:t>
+      </w:r>
+    </w:p>
+    <w:p/>
+    <w:p/>
+    <w:p/>
     <w:p>
       <w:r>
         <w:t>**</w:t>

</xml_diff>